<commit_message>
Remove defaults on inputs. Script now fills in Test Date
</commit_message>
<xml_diff>
--- a/WJ-IV Report Template_For Nate.docx
+++ b/WJ-IV Report Template_For Nate.docx
@@ -629,13 +629,12 @@
       </w:r>
       <w:r>
         <w:rPr>
-          <w:color w:val="000000"/>
           <w:sz w:val="24"/>
           <w:szCs w:val="24"/>
           <w:highlight w:val="yellow"/>
           <w:rtl w:val="0"/>
         </w:rPr>
-        <w:t xml:space="preserve">DATES</w:t>
+        <w:t xml:space="preserve">{{ test_date }}</w:t>
       </w:r>
       <w:r>
         <w:rPr>
@@ -7945,7 +7944,7 @@
           <w:highlight w:val="yellow"/>
           <w:rtl w:val="0"/>
         </w:rPr>
-        <w:t xml:space="preserve">writing_samples_classification</w:t>
+        <w:t xml:space="preserve">{{ writing_samples_classification }}</w:t>
       </w:r>
       <w:r>
         <w:rPr>
@@ -13008,7 +13007,7 @@
 
 <file path=customXML/item1.xml><?xml version="1.0" encoding="utf-8"?>
 <go:gDocsCustomXmlDataStorage xmlns:go="http://customooxmlschemas.google.com/" xmlns:r="http://schemas.openxmlformats.org/officeDocument/2006/relationships">
-  <go:docsCustomData xmlns:go="http://customooxmlschemas.google.com/" roundtripDataSignature="AMtx7mjxt2jPiyaLz7b1YvrVrQs9BRy0uA==">AMUW2mUk+n0tfaAzd/NtUZqAAK+/z6kVqJSL0F5s/FIzn+SuxzuOTGWXG8YRpOL8+DGmH/QsUaJ8Zu9bKEMvLVb+q/RydKCxosKFxYRjGYv3dAeEc7rktEI4/NN7+kK7Ub9ox0wTPI9qqa8XWOfo/3Y7VyNAH3HVtnIzJQV1RN5ZxKwOP/HK6OOXJU3yN23Jwhu0g7FRose9GjcULt70u/AKUm2zi/uwh4xK7kgncI9PeYun/oWfW0w=</go:docsCustomData>
+  <go:docsCustomData xmlns:go="http://customooxmlschemas.google.com/" roundtripDataSignature="AMtx7mjxt2jPiyaLz7b1YvrVrQs9BRy0uA==">AMUW2mVELDdSwhQNQF6JHXhcvDOIvxrZLm+snnrHTCZ1J8UM+hAJ0vvbor3u5BRfWoAdvAiQW4UFT+SMji7aWtqsWXll9uYSDYZXkRwWtIutYAtKomuKOrSP97PY/Pme5a1BgS0dhdXsQtSMS/N3NX9PCeta4Z4rDiCol6qfbA85ZBPSATKkgIN1Mq2j7Mg7yPJOcnMsJF/h/+wBhhrA5DE0XA9VBJAzO8KI/hS3VT5JV8mHqSx3RXg=</go:docsCustomData>
 </go:gDocsCustomXmlDataStorage>
 </file>
 

</xml_diff>